<commit_message>
Changed error in sentence. Finished documentation.
</commit_message>
<xml_diff>
--- a/CloudApplications_Documentation - Lars Suffys - Milan Willems.docx
+++ b/CloudApplications_Documentation - Lars Suffys - Milan Willems.docx
@@ -67,8 +67,6 @@
         </w:rPr>
         <w:t>Project Omschrijving</w:t>
       </w:r>
-      <w:bookmarkStart w:id="0" w:name="_GoBack"/>
-      <w:bookmarkEnd w:id="0"/>
     </w:p>
     <w:p>
       <w:pPr>
@@ -314,6 +312,8 @@
         </w:rPr>
         <w:t>Doel</w:t>
       </w:r>
+      <w:bookmarkStart w:id="0" w:name="_GoBack"/>
+      <w:bookmarkEnd w:id="0"/>
     </w:p>
     <w:p>
       <w:pPr>
@@ -448,25 +448,7 @@
           <w:sz w:val="22"/>
           <w:szCs w:val="22"/>
         </w:rPr>
-        <w:t xml:space="preserve"> Ook houden we om de 3 weken een presentatie. </w:t>
-      </w:r>
-      <w:r>
-        <w:rPr>
-          <w:rFonts w:ascii="Segoe UI" w:hAnsi="Segoe UI" w:cs="Segoe UI"/>
-          <w:color w:val="333333"/>
-          <w:sz w:val="22"/>
-          <w:szCs w:val="22"/>
-        </w:rPr>
-        <w:t>We werken met sprints van 2 weken en na elke sprint leveren</w:t>
-      </w:r>
-      <w:r>
-        <w:rPr>
-          <w:rFonts w:ascii="Segoe UI" w:hAnsi="Segoe UI" w:cs="Segoe UI"/>
-          <w:color w:val="333333"/>
-          <w:sz w:val="22"/>
-          <w:szCs w:val="22"/>
-        </w:rPr>
-        <w:t xml:space="preserve"> we een iteratie af. </w:t>
+        <w:t xml:space="preserve"> Ook houden we om de 3 weken een presentatie. We werken met sprints van 2 weken en na elke sprint leveren we een iteratie af. </w:t>
       </w:r>
       <w:r>
         <w:rPr>
@@ -588,7 +570,39 @@
           <w:color w:val="333333"/>
           <w:shd w:val="clear" w:color="auto" w:fill="FFFFFF"/>
         </w:rPr>
-        <w:t xml:space="preserve"> Interactiviteit zorgt voor leukere lessen en houdt de leerlingen hun focus bij de les. Omdat de leerlingen minder snel afgeleid raken letten ze beter op. Dit komt de schoolresultaten en zo de slaagpercentages ten goede. De leerkracht ontvangt een antwoord van alle leerlingen.</w:t>
+        <w:t xml:space="preserve"> Interactiviteit zorgt voor leukere lessen en houdt de leerlingen hun focus bij de les. Omdat de leerlingen minder snel afgele</w:t>
+      </w:r>
+      <w:r>
+        <w:rPr>
+          <w:rFonts w:ascii="Segoe UI" w:hAnsi="Segoe UI" w:cs="Segoe UI"/>
+          <w:color w:val="333333"/>
+          <w:shd w:val="clear" w:color="auto" w:fill="FFFFFF"/>
+        </w:rPr>
+        <w:t>id raken letten ze beter op. Volgens ons</w:t>
+      </w:r>
+      <w:r>
+        <w:rPr>
+          <w:rFonts w:ascii="Segoe UI" w:hAnsi="Segoe UI" w:cs="Segoe UI"/>
+          <w:color w:val="333333"/>
+          <w:shd w:val="clear" w:color="auto" w:fill="FFFFFF"/>
+        </w:rPr>
+        <w:t xml:space="preserve"> komt </w:t>
+      </w:r>
+      <w:r>
+        <w:rPr>
+          <w:rFonts w:ascii="Segoe UI" w:hAnsi="Segoe UI" w:cs="Segoe UI"/>
+          <w:color w:val="333333"/>
+          <w:shd w:val="clear" w:color="auto" w:fill="FFFFFF"/>
+        </w:rPr>
+        <w:t xml:space="preserve">dit </w:t>
+      </w:r>
+      <w:r>
+        <w:rPr>
+          <w:rFonts w:ascii="Segoe UI" w:hAnsi="Segoe UI" w:cs="Segoe UI"/>
+          <w:color w:val="333333"/>
+          <w:shd w:val="clear" w:color="auto" w:fill="FFFFFF"/>
+        </w:rPr>
+        <w:t>de schoolresultaten en zo de slaagpercentages ten goede. De leerkracht ontvangt een antwoord van alle leerlingen.</w:t>
       </w:r>
     </w:p>
     <w:p>
@@ -5550,7 +5564,7 @@
             <v:path o:extrusionok="f" gradientshapeok="t" o:connecttype="rect"/>
             <o:lock v:ext="edit" aspectratio="t"/>
           </v:shapetype>
-          <v:shape id="_x0000_i1031" type="#_x0000_t75" style="width:479.7pt;height:531.1pt">
+          <v:shape id="_x0000_i1025" type="#_x0000_t75" style="width:480pt;height:531pt">
             <v:imagedata r:id="rId7" o:title="1 Login"/>
           </v:shape>
         </w:pict>
@@ -5606,7 +5620,7 @@
         </w:rPr>
         <w:lastRenderedPageBreak/>
         <w:pict>
-          <v:shape id="_x0000_i1050" type="#_x0000_t75" style="width:457.25pt;height:457.25pt">
+          <v:shape id="_x0000_i1026" type="#_x0000_t75" style="width:457.5pt;height:457.5pt">
             <v:imagedata r:id="rId8" o:title="2 Dashboard"/>
           </v:shape>
         </w:pict>
@@ -5662,7 +5676,7 @@
         </w:rPr>
         <w:lastRenderedPageBreak/>
         <w:pict>
-          <v:shape id="_x0000_i1036" type="#_x0000_t75" style="width:444.15pt;height:446.95pt">
+          <v:shape id="_x0000_i1027" type="#_x0000_t75" style="width:444pt;height:447pt">
             <v:imagedata r:id="rId9" o:title="3 Create new presentation"/>
           </v:shape>
         </w:pict>
@@ -5718,7 +5732,7 @@
         </w:rPr>
         <w:lastRenderedPageBreak/>
         <w:pict>
-          <v:shape id="_x0000_i1037" type="#_x0000_t75" style="width:482.5pt;height:485.3pt">
+          <v:shape id="_x0000_i1028" type="#_x0000_t75" style="width:482.25pt;height:485.25pt">
             <v:imagedata r:id="rId10" o:title="4 Edit excisting presentation"/>
           </v:shape>
         </w:pict>
@@ -5768,7 +5782,7 @@
         </w:rPr>
         <w:lastRenderedPageBreak/>
         <w:pict>
-          <v:shape id="_x0000_i1038" type="#_x0000_t75" style="width:501.2pt;height:501.2pt">
+          <v:shape id="_x0000_i1029" type="#_x0000_t75" style="width:501pt;height:501pt">
             <v:imagedata r:id="rId11" o:title="5 Settings"/>
           </v:shape>
         </w:pict>
@@ -5818,7 +5832,7 @@
         </w:rPr>
         <w:lastRenderedPageBreak/>
         <w:pict>
-          <v:shape id="_x0000_i1039" type="#_x0000_t75" style="width:488.1pt;height:490.9pt">
+          <v:shape id="_x0000_i1030" type="#_x0000_t75" style="width:488.25pt;height:491.25pt">
             <v:imagedata r:id="rId12" o:title="6 Show token"/>
           </v:shape>
         </w:pict>
@@ -5868,7 +5882,7 @@
         </w:rPr>
         <w:lastRenderedPageBreak/>
         <w:pict>
-          <v:shape id="_x0000_i1040" type="#_x0000_t75" style="width:478.75pt;height:481.55pt">
+          <v:shape id="_x0000_i1031" type="#_x0000_t75" style="width:478.5pt;height:481.5pt">
             <v:imagedata r:id="rId13" o:title="7 Enter token"/>
           </v:shape>
         </w:pict>
@@ -5918,7 +5932,7 @@
         </w:rPr>
         <w:lastRenderedPageBreak/>
         <w:pict>
-          <v:shape id="_x0000_i1041" type="#_x0000_t75" style="width:486.25pt;height:487.15pt">
+          <v:shape id="_x0000_i1032" type="#_x0000_t75" style="width:486pt;height:487.5pt">
             <v:imagedata r:id="rId14" o:title="8 Real-time questions"/>
           </v:shape>
         </w:pict>

</xml_diff>